<commit_message>
Delete, Clear, Backup scripts
</commit_message>
<xml_diff>
--- a/nosql.docx
+++ b/nosql.docx
@@ -3,8 +3,13 @@
 <w:document xmlns:wpc="http://schemas.microsoft.com/office/word/2010/wordprocessingCanvas" xmlns:cx="http://schemas.microsoft.com/office/drawing/2014/chartex" xmlns:cx1="http://schemas.microsoft.com/office/drawing/2015/9/8/chartex" xmlns:cx2="http://schemas.microsoft.com/office/drawing/2015/10/21/chartex" xmlns:cx3="http://schemas.microsoft.com/office/drawing/2016/5/9/chartex" xmlns:cx4="http://schemas.microsoft.com/office/drawing/2016/5/10/chartex" xmlns:cx5="http://schemas.microsoft.com/office/drawing/2016/5/11/chartex" xmlns:cx6="http://schemas.microsoft.com/office/drawing/2016/5/12/chartex" xmlns:cx7="http://schemas.microsoft.com/office/drawing/2016/5/13/chartex" xmlns:cx8="http://schemas.microsoft.com/office/drawing/2016/5/14/chartex" xmlns:mc="http://schemas.openxmlformats.org/markup-compatibility/2006" xmlns:aink="http://schemas.microsoft.com/office/drawing/2016/ink" xmlns:am3d="http://schemas.microsoft.com/office/drawing/2017/model3d" xmlns:o="urn:schemas-microsoft-com:office:office" xmlns:oel="http://schemas.microsoft.com/office/2019/extlst" xmlns:r="http://schemas.openxmlformats.org/officeDocument/2006/relationships" xmlns:m="http://schemas.openxmlformats.org/officeDocument/2006/math" xmlns:v="urn:schemas-microsoft-com:vml" xmlns:wp14="http://schemas.microsoft.com/office/word/2010/wordprocessingDrawing" xmlns:wp="http://schemas.openxmlformats.org/drawingml/2006/wordprocessingDrawing" xmlns:w10="urn:schemas-microsoft-com:office:word" xmlns:w="http://schemas.openxmlformats.org/wordprocessingml/2006/main" xmlns:w14="http://schemas.microsoft.com/office/word/2010/wordml" xmlns:w15="http://schemas.microsoft.com/office/word/2012/wordml" xmlns:w16cex="http://schemas.microsoft.com/office/word/2018/wordml/cex" xmlns:w16cid="http://schemas.microsoft.com/office/word/2016/wordml/cid" xmlns:w16="http://schemas.microsoft.com/office/word/2018/wordml" xmlns:w16du="http://schemas.microsoft.com/office/word/2023/wordml/word16du" xmlns:w16sdtdh="http://schemas.microsoft.com/office/word/2020/wordml/sdtdatahash" xmlns:w16se="http://schemas.microsoft.com/office/word/2015/wordml/symex" xmlns:wpg="http://schemas.microsoft.com/office/word/2010/wordprocessingGroup" xmlns:wpi="http://schemas.microsoft.com/office/word/2010/wordprocessingInk" xmlns:wne="http://schemas.microsoft.com/office/word/2006/wordml" xmlns:wps="http://schemas.microsoft.com/office/word/2010/wordprocessingShape" mc:Ignorable="w14 w15 w16se w16cid w16 w16cex w16sdtdh wp14">
   <w:body>
     <w:p>
-      <w:r>
-        <w:t>Location:</w:t>
+      <w:proofErr w:type="spellStart"/>
+      <w:r>
+        <w:t>Location</w:t>
+      </w:r>
+      <w:proofErr w:type="spellEnd"/>
+      <w:r>
+        <w:t>:</w:t>
       </w:r>
     </w:p>
     <w:p>
@@ -25,10 +30,24 @@
         <w:t xml:space="preserve"> </w:t>
       </w:r>
       <w:r>
-        <w:t>je povinný atribut</w:t>
-      </w:r>
-      <w:r>
-        <w:t xml:space="preserve"> typu string.</w:t>
+        <w:t xml:space="preserve">je </w:t>
+      </w:r>
+      <w:r>
+        <w:t>ne</w:t>
+      </w:r>
+      <w:r>
+        <w:t>povinný atribut</w:t>
+      </w:r>
+      <w:r>
+        <w:t xml:space="preserve"> typu </w:t>
+      </w:r>
+      <w:proofErr w:type="spellStart"/>
+      <w:r>
+        <w:t>string</w:t>
+      </w:r>
+      <w:proofErr w:type="spellEnd"/>
+      <w:r>
+        <w:t>.</w:t>
       </w:r>
     </w:p>
     <w:p>
@@ -39,9 +58,11 @@
           <w:numId w:val="1"/>
         </w:numPr>
       </w:pPr>
+      <w:proofErr w:type="spellStart"/>
       <w:r>
         <w:t>gpsLat</w:t>
       </w:r>
+      <w:proofErr w:type="spellEnd"/>
       <w:r>
         <w:t xml:space="preserve"> (zeměpisná šířka)</w:t>
       </w:r>
@@ -57,9 +78,11 @@
           <w:numId w:val="1"/>
         </w:numPr>
       </w:pPr>
+      <w:proofErr w:type="spellStart"/>
       <w:r>
         <w:t>gpsLon</w:t>
       </w:r>
+      <w:proofErr w:type="spellEnd"/>
       <w:r>
         <w:t xml:space="preserve"> (</w:t>
       </w:r>
@@ -85,7 +108,21 @@
         <w:t xml:space="preserve">street </w:t>
       </w:r>
       <w:r>
-        <w:t>je povinný atribut typu string.</w:t>
+        <w:t xml:space="preserve">je </w:t>
+      </w:r>
+      <w:r>
+        <w:t>ne</w:t>
+      </w:r>
+      <w:r>
+        <w:t xml:space="preserve">povinný atribut typu </w:t>
+      </w:r>
+      <w:proofErr w:type="spellStart"/>
+      <w:r>
+        <w:t>string</w:t>
+      </w:r>
+      <w:proofErr w:type="spellEnd"/>
+      <w:r>
+        <w:t>.</w:t>
       </w:r>
     </w:p>
     <w:p>
@@ -96,26 +133,38 @@
           <w:numId w:val="1"/>
         </w:numPr>
       </w:pPr>
+      <w:proofErr w:type="spellStart"/>
       <w:r>
         <w:t>streetNumber</w:t>
       </w:r>
+      <w:proofErr w:type="spellEnd"/>
       <w:r>
         <w:t xml:space="preserve"> </w:t>
       </w:r>
       <w:r>
-        <w:t xml:space="preserve">je povinný atribut typu </w:t>
-      </w:r>
+        <w:t xml:space="preserve">je </w:t>
+      </w:r>
+      <w:r>
+        <w:t>ne</w:t>
+      </w:r>
+      <w:r>
+        <w:t xml:space="preserve">povinný atribut typu </w:t>
+      </w:r>
+      <w:proofErr w:type="spellStart"/>
       <w:r>
         <w:t>string</w:t>
       </w:r>
+      <w:proofErr w:type="spellEnd"/>
       <w:r>
         <w:t>.</w:t>
       </w:r>
     </w:p>
     <w:p>
+      <w:proofErr w:type="spellStart"/>
       <w:r>
         <w:t>GarbageCan</w:t>
       </w:r>
+      <w:proofErr w:type="spellEnd"/>
     </w:p>
     <w:p>
       <w:pPr>
@@ -125,8 +174,13 @@
           <w:numId w:val="2"/>
         </w:numPr>
       </w:pPr>
-      <w:r>
-        <w:t xml:space="preserve">garbageType </w:t>
+      <w:proofErr w:type="spellStart"/>
+      <w:r>
+        <w:t>garbageType</w:t>
+      </w:r>
+      <w:proofErr w:type="spellEnd"/>
+      <w:r>
+        <w:t xml:space="preserve"> </w:t>
       </w:r>
       <w:r>
         <w:t xml:space="preserve">je povinný </w:t>
@@ -137,11 +191,29 @@
       <w:r>
         <w:t xml:space="preserve">a typu </w:t>
       </w:r>
-      <w:r>
-        <w:t>GType (enum</w:t>
-      </w:r>
-      <w:r>
-        <w:t xml:space="preserve"> string hodnot</w:t>
+      <w:proofErr w:type="spellStart"/>
+      <w:r>
+        <w:t>GType</w:t>
+      </w:r>
+      <w:proofErr w:type="spellEnd"/>
+      <w:r>
+        <w:t xml:space="preserve"> (</w:t>
+      </w:r>
+      <w:proofErr w:type="spellStart"/>
+      <w:r>
+        <w:t>enum</w:t>
+      </w:r>
+      <w:proofErr w:type="spellEnd"/>
+      <w:r>
+        <w:t xml:space="preserve"> </w:t>
+      </w:r>
+      <w:proofErr w:type="spellStart"/>
+      <w:r>
+        <w:t>string</w:t>
+      </w:r>
+      <w:proofErr w:type="spellEnd"/>
+      <w:r>
+        <w:t xml:space="preserve"> hodnot</w:t>
       </w:r>
       <w:r>
         <w:t xml:space="preserve"> dle projektu z PPRO</w:t>
@@ -161,14 +233,32 @@
           <w:numId w:val="2"/>
         </w:numPr>
       </w:pPr>
-      <w:r>
-        <w:t xml:space="preserve">location je povinný </w:t>
-      </w:r>
-      <w:r>
-        <w:t>ObjectID odkazující na kolekci</w:t>
-      </w:r>
-      <w:r>
-        <w:t xml:space="preserve"> Location.</w:t>
+      <w:proofErr w:type="spellStart"/>
+      <w:r>
+        <w:t>location</w:t>
+      </w:r>
+      <w:proofErr w:type="spellEnd"/>
+      <w:r>
+        <w:t xml:space="preserve"> je povinný </w:t>
+      </w:r>
+      <w:proofErr w:type="spellStart"/>
+      <w:r>
+        <w:t>ObjectID</w:t>
+      </w:r>
+      <w:proofErr w:type="spellEnd"/>
+      <w:r>
+        <w:t xml:space="preserve"> odkazující na kolekci</w:t>
+      </w:r>
+      <w:r>
+        <w:t xml:space="preserve"> </w:t>
+      </w:r>
+      <w:proofErr w:type="spellStart"/>
+      <w:r>
+        <w:t>Location</w:t>
+      </w:r>
+      <w:proofErr w:type="spellEnd"/>
+      <w:r>
+        <w:t>.</w:t>
       </w:r>
     </w:p>
     <w:p>
@@ -179,11 +269,24 @@
           <w:numId w:val="2"/>
         </w:numPr>
       </w:pPr>
-      <w:r>
-        <w:t xml:space="preserve">volume </w:t>
-      </w:r>
-      <w:r>
-        <w:t>je povinný atribut tybu double</w:t>
+      <w:proofErr w:type="spellStart"/>
+      <w:r>
+        <w:t>volume</w:t>
+      </w:r>
+      <w:proofErr w:type="spellEnd"/>
+      <w:r>
+        <w:t xml:space="preserve"> </w:t>
+      </w:r>
+      <w:r>
+        <w:t xml:space="preserve">je povinný atribut </w:t>
+      </w:r>
+      <w:proofErr w:type="spellStart"/>
+      <w:r>
+        <w:t>tybu</w:t>
+      </w:r>
+      <w:proofErr w:type="spellEnd"/>
+      <w:r>
+        <w:t xml:space="preserve"> double</w:t>
       </w:r>
       <w:r>
         <w:t xml:space="preserve"> a může dosahovat hodnot </w:t>
@@ -205,9 +308,11 @@
       </w:r>
     </w:p>
     <w:p>
+      <w:proofErr w:type="spellStart"/>
       <w:r>
         <w:t>Landfill</w:t>
       </w:r>
+      <w:proofErr w:type="spellEnd"/>
     </w:p>
     <w:p>
       <w:pPr>
@@ -217,21 +322,30 @@
           <w:numId w:val="3"/>
         </w:numPr>
       </w:pPr>
+      <w:proofErr w:type="spellStart"/>
       <w:r>
         <w:t>capacity</w:t>
       </w:r>
+      <w:proofErr w:type="spellEnd"/>
       <w:r>
         <w:t xml:space="preserve"> je povinný atribut typu </w:t>
       </w:r>
+      <w:proofErr w:type="spellStart"/>
       <w:r>
         <w:t>int</w:t>
       </w:r>
-      <w:r>
-        <w:t xml:space="preserve"> a dosahuje hodnot větších než 10000</w:t>
+      <w:proofErr w:type="spellEnd"/>
+      <w:r>
+        <w:t xml:space="preserve"> a dosahuje hodnot větších než </w:t>
+      </w:r>
+      <w:proofErr w:type="gramStart"/>
+      <w:r>
+        <w:t>10000</w:t>
       </w:r>
       <w:r>
         <w:t>l</w:t>
       </w:r>
+      <w:proofErr w:type="gramEnd"/>
       <w:r>
         <w:t>.</w:t>
       </w:r>
@@ -244,9 +358,11 @@
           <w:numId w:val="3"/>
         </w:numPr>
       </w:pPr>
+      <w:proofErr w:type="spellStart"/>
       <w:r>
         <w:t>collectionsPerfomed</w:t>
       </w:r>
+      <w:proofErr w:type="spellEnd"/>
       <w:r>
         <w:t xml:space="preserve"> </w:t>
       </w:r>
@@ -263,8 +379,13 @@
         <w:t xml:space="preserve"> pomocí</w:t>
       </w:r>
       <w:r>
-        <w:t xml:space="preserve"> ObjectID</w:t>
-      </w:r>
+        <w:t xml:space="preserve"> </w:t>
+      </w:r>
+      <w:proofErr w:type="spellStart"/>
+      <w:r>
+        <w:t>ObjectID</w:t>
+      </w:r>
+      <w:proofErr w:type="spellEnd"/>
     </w:p>
     <w:p>
       <w:pPr>
@@ -274,17 +395,29 @@
           <w:numId w:val="3"/>
         </w:numPr>
       </w:pPr>
+      <w:proofErr w:type="spellStart"/>
       <w:r>
         <w:t>location</w:t>
       </w:r>
+      <w:proofErr w:type="spellEnd"/>
       <w:r>
         <w:t xml:space="preserve"> je povinný </w:t>
       </w:r>
-      <w:r>
-        <w:t xml:space="preserve">ObjectID odkazující na kolekci </w:t>
-      </w:r>
-      <w:r>
-        <w:t>Location.</w:t>
+      <w:proofErr w:type="spellStart"/>
+      <w:r>
+        <w:t>ObjectID</w:t>
+      </w:r>
+      <w:proofErr w:type="spellEnd"/>
+      <w:r>
+        <w:t xml:space="preserve"> odkazující na kolekci </w:t>
+      </w:r>
+      <w:proofErr w:type="spellStart"/>
+      <w:r>
+        <w:t>Location</w:t>
+      </w:r>
+      <w:proofErr w:type="spellEnd"/>
+      <w:r>
+        <w:t>.</w:t>
       </w:r>
     </w:p>
     <w:p>
@@ -295,9 +428,11 @@
           <w:numId w:val="3"/>
         </w:numPr>
       </w:pPr>
+      <w:proofErr w:type="spellStart"/>
       <w:r>
         <w:t>percentFilled</w:t>
       </w:r>
+      <w:proofErr w:type="spellEnd"/>
       <w:r>
         <w:t xml:space="preserve"> je volitelný atribut typu integer a dosahuje hodnot 0 </w:t>
       </w:r>
@@ -313,17 +448,29 @@
           <w:numId w:val="3"/>
         </w:numPr>
       </w:pPr>
+      <w:proofErr w:type="spellStart"/>
       <w:r>
         <w:t>operational</w:t>
       </w:r>
-      <w:r>
-        <w:t xml:space="preserve"> je povinný atribut typu boolean.</w:t>
-      </w:r>
-    </w:p>
-    <w:p>
+      <w:proofErr w:type="spellEnd"/>
+      <w:r>
+        <w:t xml:space="preserve"> je povinný atribut typu </w:t>
+      </w:r>
+      <w:proofErr w:type="spellStart"/>
+      <w:r>
+        <w:t>boolean</w:t>
+      </w:r>
+      <w:proofErr w:type="spellEnd"/>
+      <w:r>
+        <w:t>.</w:t>
+      </w:r>
+    </w:p>
+    <w:p>
+      <w:proofErr w:type="spellStart"/>
       <w:r>
         <w:t>Vehicle</w:t>
       </w:r>
+      <w:proofErr w:type="spellEnd"/>
     </w:p>
     <w:p>
       <w:pPr>
@@ -333,9 +480,11 @@
           <w:numId w:val="4"/>
         </w:numPr>
       </w:pPr>
+      <w:proofErr w:type="spellStart"/>
       <w:r>
         <w:t>capacity</w:t>
       </w:r>
+      <w:proofErr w:type="spellEnd"/>
       <w:r>
         <w:t xml:space="preserve"> je povinný atribut typu double</w:t>
       </w:r>
@@ -346,7 +495,15 @@
         <w:t xml:space="preserve">v rozmezí </w:t>
       </w:r>
       <w:r>
-        <w:t>1000 až 10000l.</w:t>
+        <w:t xml:space="preserve">1000 až </w:t>
+      </w:r>
+      <w:proofErr w:type="gramStart"/>
+      <w:r>
+        <w:t>10000l</w:t>
+      </w:r>
+      <w:proofErr w:type="gramEnd"/>
+      <w:r>
+        <w:t>.</w:t>
       </w:r>
     </w:p>
     <w:p>
@@ -357,76 +514,262 @@
           <w:numId w:val="4"/>
         </w:numPr>
       </w:pPr>
+      <w:proofErr w:type="spellStart"/>
       <w:r>
         <w:t>homeLandfill</w:t>
       </w:r>
+      <w:proofErr w:type="spellEnd"/>
       <w:r>
         <w:t xml:space="preserve"> je</w:t>
       </w:r>
       <w:r>
+        <w:t xml:space="preserve"> povinný</w:t>
+      </w:r>
+      <w:r>
         <w:t xml:space="preserve"> </w:t>
       </w:r>
-      <w:r>
-        <w:t>povinný</w:t>
-      </w:r>
+      <w:proofErr w:type="spellStart"/>
+      <w:r>
+        <w:t>ObjectID</w:t>
+      </w:r>
+      <w:proofErr w:type="spellEnd"/>
+      <w:r>
+        <w:t xml:space="preserve"> odkazující na </w:t>
+      </w:r>
+      <w:proofErr w:type="spellStart"/>
+      <w:r>
+        <w:t>Landfill</w:t>
+      </w:r>
+      <w:proofErr w:type="spellEnd"/>
+      <w:r>
+        <w:t>.</w:t>
+      </w:r>
+    </w:p>
+    <w:p>
+      <w:pPr>
+        <w:pStyle w:val="Odstavecseseznamem"/>
+        <w:numPr>
+          <w:ilvl w:val="0"/>
+          <w:numId w:val="4"/>
+        </w:numPr>
+      </w:pPr>
+      <w:proofErr w:type="spellStart"/>
+      <w:r>
+        <w:t>licencePlate</w:t>
+      </w:r>
+      <w:proofErr w:type="spellEnd"/>
+      <w:r>
+        <w:t xml:space="preserve"> je povinný atribut typu </w:t>
+      </w:r>
+      <w:proofErr w:type="spellStart"/>
+      <w:r>
+        <w:t>string</w:t>
+      </w:r>
+      <w:proofErr w:type="spellEnd"/>
+      <w:r>
+        <w:t>.</w:t>
+      </w:r>
+    </w:p>
+    <w:p>
+      <w:pPr>
+        <w:pStyle w:val="Odstavecseseznamem"/>
+        <w:numPr>
+          <w:ilvl w:val="0"/>
+          <w:numId w:val="4"/>
+        </w:numPr>
+      </w:pPr>
+      <w:r>
+        <w:t>make</w:t>
+      </w:r>
+      <w:r>
+        <w:t xml:space="preserve"> je volitelný atribut typu </w:t>
+      </w:r>
+      <w:proofErr w:type="spellStart"/>
+      <w:r>
+        <w:t>string</w:t>
+      </w:r>
+      <w:proofErr w:type="spellEnd"/>
+      <w:r>
+        <w:t>.</w:t>
+      </w:r>
+    </w:p>
+    <w:p>
+      <w:pPr>
+        <w:pStyle w:val="Odstavecseseznamem"/>
+        <w:numPr>
+          <w:ilvl w:val="0"/>
+          <w:numId w:val="4"/>
+        </w:numPr>
+      </w:pPr>
+      <w:r>
+        <w:t>model</w:t>
+      </w:r>
+      <w:r>
+        <w:t xml:space="preserve"> je volitelný atribut typu </w:t>
+      </w:r>
+      <w:proofErr w:type="spellStart"/>
+      <w:r>
+        <w:t>string</w:t>
+      </w:r>
+      <w:proofErr w:type="spellEnd"/>
+      <w:r>
+        <w:t>.</w:t>
+      </w:r>
+    </w:p>
+    <w:p>
+      <w:proofErr w:type="spellStart"/>
+      <w:r>
+        <w:t>GarbageCollection</w:t>
+      </w:r>
+      <w:proofErr w:type="spellEnd"/>
+    </w:p>
+    <w:p>
+      <w:pPr>
+        <w:pStyle w:val="Odstavecseseznamem"/>
+        <w:numPr>
+          <w:ilvl w:val="0"/>
+          <w:numId w:val="5"/>
+        </w:numPr>
+      </w:pPr>
+      <w:proofErr w:type="spellStart"/>
+      <w:r>
+        <w:t>assignedVehicle</w:t>
+      </w:r>
+      <w:proofErr w:type="spellEnd"/>
+      <w:r>
+        <w:t xml:space="preserve"> je povinný </w:t>
+      </w:r>
+      <w:proofErr w:type="spellStart"/>
+      <w:r>
+        <w:t>ObjectID</w:t>
+      </w:r>
+      <w:proofErr w:type="spellEnd"/>
+      <w:r>
+        <w:t xml:space="preserve"> odkazující na </w:t>
+      </w:r>
+      <w:proofErr w:type="spellStart"/>
+      <w:r>
+        <w:t>Vehicle</w:t>
+      </w:r>
+      <w:proofErr w:type="spellEnd"/>
+      <w:r>
+        <w:t>.</w:t>
+      </w:r>
+    </w:p>
+    <w:p>
+      <w:pPr>
+        <w:pStyle w:val="Odstavecseseznamem"/>
+        <w:numPr>
+          <w:ilvl w:val="0"/>
+          <w:numId w:val="5"/>
+        </w:numPr>
+      </w:pPr>
+      <w:proofErr w:type="spellStart"/>
+      <w:r>
+        <w:t>dateEnd</w:t>
+      </w:r>
+      <w:proofErr w:type="spellEnd"/>
+      <w:r>
+        <w:t xml:space="preserve"> je volitelný atribut</w:t>
+      </w:r>
+      <w:r>
+        <w:t xml:space="preserve"> typu </w:t>
+      </w:r>
+      <w:proofErr w:type="spellStart"/>
+      <w:r>
+        <w:t>Date</w:t>
+      </w:r>
+      <w:proofErr w:type="spellEnd"/>
+      <w:r>
+        <w:t>.</w:t>
+      </w:r>
+    </w:p>
+    <w:p>
+      <w:pPr>
+        <w:pStyle w:val="Odstavecseseznamem"/>
+        <w:numPr>
+          <w:ilvl w:val="0"/>
+          <w:numId w:val="5"/>
+        </w:numPr>
+      </w:pPr>
+      <w:proofErr w:type="spellStart"/>
+      <w:r>
+        <w:t>dayOfCollection</w:t>
+      </w:r>
+      <w:proofErr w:type="spellEnd"/>
+      <w:r>
+        <w:t xml:space="preserve"> je povinný atribut typu </w:t>
+      </w:r>
+      <w:proofErr w:type="spellStart"/>
+      <w:r>
+        <w:t>enum</w:t>
+      </w:r>
+      <w:proofErr w:type="spellEnd"/>
+      <w:r>
+        <w:t xml:space="preserve"> nabývající hodnot: </w:t>
+      </w:r>
+      <w:proofErr w:type="spellStart"/>
+      <w:r>
+        <w:t>Monday</w:t>
+      </w:r>
+      <w:proofErr w:type="spellEnd"/>
+      <w:r>
+        <w:t xml:space="preserve">, </w:t>
+      </w:r>
+      <w:proofErr w:type="spellStart"/>
+      <w:r>
+        <w:t>Tuesday</w:t>
+      </w:r>
+      <w:proofErr w:type="spellEnd"/>
+      <w:r>
+        <w:t xml:space="preserve">, </w:t>
+      </w:r>
+      <w:proofErr w:type="spellStart"/>
+      <w:r>
+        <w:t>Wednesday</w:t>
+      </w:r>
+      <w:proofErr w:type="spellEnd"/>
+      <w:r>
+        <w:t xml:space="preserve">, </w:t>
+      </w:r>
+      <w:proofErr w:type="spellStart"/>
+      <w:r>
+        <w:t>Thursday</w:t>
+      </w:r>
+      <w:proofErr w:type="spellEnd"/>
+      <w:r>
+        <w:t xml:space="preserve">, </w:t>
+      </w:r>
+      <w:proofErr w:type="spellStart"/>
+      <w:r>
+        <w:t>Friday</w:t>
+      </w:r>
+      <w:proofErr w:type="spellEnd"/>
+      <w:r>
+        <w:t>.</w:t>
+      </w:r>
+    </w:p>
+    <w:p>
+      <w:pPr>
+        <w:pStyle w:val="Odstavecseseznamem"/>
+        <w:numPr>
+          <w:ilvl w:val="0"/>
+          <w:numId w:val="5"/>
+        </w:numPr>
+      </w:pPr>
+      <w:proofErr w:type="spellStart"/>
+      <w:r>
+        <w:t>garbageCans</w:t>
+      </w:r>
+      <w:proofErr w:type="spellEnd"/>
       <w:r>
         <w:t xml:space="preserve"> </w:t>
       </w:r>
       <w:r>
-        <w:t xml:space="preserve">ObjectID odkazující na </w:t>
-      </w:r>
-      <w:r>
-        <w:t>Landfill.</w:t>
-      </w:r>
-    </w:p>
-    <w:p>
-      <w:pPr>
-        <w:pStyle w:val="Odstavecseseznamem"/>
-        <w:numPr>
-          <w:ilvl w:val="0"/>
-          <w:numId w:val="4"/>
-        </w:numPr>
-      </w:pPr>
-      <w:r>
-        <w:t>licencePlate</w:t>
-      </w:r>
-      <w:r>
-        <w:t xml:space="preserve"> je povinný atribut typu string.</w:t>
-      </w:r>
-    </w:p>
-    <w:p>
-      <w:pPr>
-        <w:pStyle w:val="Odstavecseseznamem"/>
-        <w:numPr>
-          <w:ilvl w:val="0"/>
-          <w:numId w:val="4"/>
-        </w:numPr>
-      </w:pPr>
-      <w:r>
-        <w:t>make</w:t>
-      </w:r>
-      <w:r>
-        <w:t xml:space="preserve"> je volitelný atribut typu string.</w:t>
-      </w:r>
-    </w:p>
-    <w:p>
-      <w:pPr>
-        <w:pStyle w:val="Odstavecseseznamem"/>
-        <w:numPr>
-          <w:ilvl w:val="0"/>
-          <w:numId w:val="4"/>
-        </w:numPr>
-      </w:pPr>
-      <w:r>
-        <w:t>model</w:t>
-      </w:r>
-      <w:r>
-        <w:t xml:space="preserve"> je volitelný atribut typu string.</w:t>
-      </w:r>
-    </w:p>
-    <w:p>
-      <w:r>
-        <w:t>GarbageCollection</w:t>
+        <w:t>je seznam popelnic ve svozu</w:t>
+      </w:r>
+      <w:r>
+        <w:t xml:space="preserve"> </w:t>
       </w:r>
     </w:p>
     <w:p>
@@ -437,17 +780,28 @@
           <w:numId w:val="5"/>
         </w:numPr>
       </w:pPr>
-      <w:r>
-        <w:t>assignedVehicle</w:t>
-      </w:r>
-      <w:r>
-        <w:t xml:space="preserve"> je povinný </w:t>
-      </w:r>
-      <w:r>
-        <w:t xml:space="preserve">ObjectID odkazující na </w:t>
-      </w:r>
-      <w:r>
-        <w:t>Vehicle.</w:t>
+      <w:proofErr w:type="spellStart"/>
+      <w:r>
+        <w:t>length</w:t>
+      </w:r>
+      <w:proofErr w:type="spellEnd"/>
+      <w:r>
+        <w:t xml:space="preserve"> </w:t>
+      </w:r>
+      <w:r>
+        <w:t>je délka svozu v</w:t>
+      </w:r>
+      <w:r>
+        <w:t> </w:t>
+      </w:r>
+      <w:r>
+        <w:t>kilometrech</w:t>
+      </w:r>
+      <w:r>
+        <w:t>,</w:t>
+      </w:r>
+      <w:r>
+        <w:t xml:space="preserve"> datový typ Double</w:t>
       </w:r>
     </w:p>
     <w:p>
@@ -458,108 +812,25 @@
           <w:numId w:val="5"/>
         </w:numPr>
       </w:pPr>
-      <w:r>
-        <w:t>dateEnd</w:t>
-      </w:r>
-      <w:r>
-        <w:t xml:space="preserve"> je volitelný atribut</w:t>
-      </w:r>
-      <w:r>
-        <w:t xml:space="preserve"> typu Date</w:t>
-      </w:r>
-      <w:r>
-        <w:t>.</w:t>
-      </w:r>
-    </w:p>
-    <w:p>
-      <w:pPr>
-        <w:pStyle w:val="Odstavecseseznamem"/>
-        <w:numPr>
-          <w:ilvl w:val="0"/>
-          <w:numId w:val="5"/>
-        </w:numPr>
-      </w:pPr>
-      <w:r>
-        <w:t>dayOfCollection</w:t>
-      </w:r>
-      <w:r>
-        <w:t xml:space="preserve"> je povinný atribut typu enum nabývající hodnot: Monday, Tuesday, Wednesday, Thursday, Friday</w:t>
-      </w:r>
-      <w:r>
-        <w:t>.</w:t>
-      </w:r>
-    </w:p>
-    <w:p>
-      <w:pPr>
-        <w:pStyle w:val="Odstavecseseznamem"/>
-        <w:numPr>
-          <w:ilvl w:val="0"/>
-          <w:numId w:val="5"/>
-        </w:numPr>
-      </w:pPr>
-      <w:r>
-        <w:t>garbageCans</w:t>
-      </w:r>
+      <w:proofErr w:type="spellStart"/>
+      <w:r>
+        <w:t>timeEstimate</w:t>
+      </w:r>
+      <w:proofErr w:type="spellEnd"/>
       <w:r>
         <w:t xml:space="preserve"> </w:t>
       </w:r>
       <w:r>
-        <w:t>je seznam popelnic ve svozu</w:t>
-      </w:r>
-      <w:r>
-        <w:t xml:space="preserve"> </w:t>
-      </w:r>
-    </w:p>
-    <w:p>
-      <w:pPr>
-        <w:pStyle w:val="Odstavecseseznamem"/>
-        <w:numPr>
-          <w:ilvl w:val="0"/>
-          <w:numId w:val="5"/>
-        </w:numPr>
-      </w:pPr>
-      <w:r>
-        <w:t>length</w:t>
-      </w:r>
-      <w:r>
-        <w:t xml:space="preserve"> </w:t>
-      </w:r>
-      <w:r>
-        <w:t>je délka svozu v</w:t>
-      </w:r>
-      <w:r>
-        <w:t> </w:t>
-      </w:r>
-      <w:r>
-        <w:t>kilometrech</w:t>
-      </w:r>
-      <w:r>
-        <w:t>,</w:t>
-      </w:r>
-      <w:r>
-        <w:t xml:space="preserve"> datový typ Double</w:t>
-      </w:r>
-    </w:p>
-    <w:p>
-      <w:pPr>
-        <w:pStyle w:val="Odstavecseseznamem"/>
-        <w:numPr>
-          <w:ilvl w:val="0"/>
-          <w:numId w:val="5"/>
-        </w:numPr>
-      </w:pPr>
-      <w:r>
-        <w:t>timeEstimate</w:t>
-      </w:r>
-      <w:r>
-        <w:t xml:space="preserve"> </w:t>
-      </w:r>
-      <w:r>
         <w:t>je odhad času potřebného na svoz</w:t>
       </w:r>
       <w:r>
-        <w:t xml:space="preserve"> v minutách, datový typ Int</w:t>
-      </w:r>
+        <w:t xml:space="preserve"> v minutách, datový typ </w:t>
+      </w:r>
+      <w:proofErr w:type="spellStart"/>
+      <w:r>
+        <w:t>Int</w:t>
+      </w:r>
+      <w:proofErr w:type="spellEnd"/>
     </w:p>
     <w:p/>
     <w:p/>

</xml_diff>